<commit_message>
BANCO DE DADOS RPG COMPLETO
</commit_message>
<xml_diff>
--- a/Modelo/Documento modelos.docx
+++ b/Modelo/Documento modelos.docx
@@ -104,11 +104,63 @@
     </w:p>
     <w:p>
       <w:pPr>
-        <w:jc w:val="both"/>
-        <w:rPr>
-          <w:rFonts w:ascii="Arial" w:hAnsi="Arial" w:cs="Arial"/>
-          <w:sz w:val="56"/>
-          <w:szCs w:val="56"/>
+        <w:jc w:val="center"/>
+        <w:rPr>
+          <w:rFonts w:ascii="Arial" w:hAnsi="Arial" w:cs="Arial"/>
+        </w:rPr>
+      </w:pPr>
+      <w:r>
+        <w:rPr>
+          <w:rFonts w:ascii="Arial" w:hAnsi="Arial" w:cs="Arial"/>
+        </w:rPr>
+        <w:t xml:space="preserve">LINK TRELLO: </w:t>
+      </w:r>
+      <w:hyperlink r:id="rId4" w:history="1">
+        <w:r>
+          <w:rPr>
+            <w:rStyle w:val="Hyperlink"/>
+            <w:rFonts w:ascii="Arial" w:hAnsi="Arial" w:cs="Arial"/>
+          </w:rPr>
+          <w:t>https://trello.com/b/</w:t>
+        </w:r>
+        <w:r>
+          <w:rPr>
+            <w:rStyle w:val="Hyperlink"/>
+            <w:rFonts w:ascii="Arial" w:hAnsi="Arial" w:cs="Arial"/>
+            <w:u w:val="none"/>
+          </w:rPr>
+          <w:t>Jp9NRA</w:t>
+        </w:r>
+        <w:r>
+          <w:rPr>
+            <w:rStyle w:val="Hyperlink"/>
+            <w:rFonts w:ascii="Arial" w:hAnsi="Arial" w:cs="Arial"/>
+            <w:u w:val="none"/>
+          </w:rPr>
+          <w:t>S</w:t>
+        </w:r>
+        <w:r>
+          <w:rPr>
+            <w:rStyle w:val="Hyperlink"/>
+            <w:rFonts w:ascii="Arial" w:hAnsi="Arial" w:cs="Arial"/>
+            <w:u w:val="none"/>
+          </w:rPr>
+          <w:t>0</w:t>
+        </w:r>
+        <w:r>
+          <w:rPr>
+            <w:rStyle w:val="Hyperlink"/>
+            <w:rFonts w:ascii="Arial" w:hAnsi="Arial" w:cs="Arial"/>
+          </w:rPr>
+          <w:t>/2-dt-hroads-g17</w:t>
+        </w:r>
+      </w:hyperlink>
+    </w:p>
+    <w:p>
+      <w:pPr>
+        <w:jc w:val="center"/>
+        <w:rPr>
+          <w:rFonts w:ascii="Arial" w:hAnsi="Arial" w:cs="Arial"/>
         </w:rPr>
       </w:pPr>
     </w:p>
@@ -157,10 +209,10 @@
           <w:noProof/>
         </w:rPr>
         <w:drawing>
-          <wp:inline distT="0" distB="0" distL="0" distR="0" wp14:anchorId="294147FE" wp14:editId="18800DBB">
+          <wp:inline distT="0" distB="0" distL="0" distR="0" wp14:anchorId="3E19AC0E" wp14:editId="74C62043">
             <wp:extent cx="5248275" cy="2962275"/>
             <wp:effectExtent l="0" t="0" r="9525" b="9525"/>
-            <wp:docPr id="4" name="Imagem 4" descr="Diagrama&#10;&#10;Descrição gerada automaticamente"/>
+            <wp:docPr id="1" name="Imagem 1" descr="Diagrama&#10;&#10;Descrição gerada automaticamente"/>
             <wp:cNvGraphicFramePr>
               <a:graphicFrameLocks xmlns:a="http://schemas.openxmlformats.org/drawingml/2006/main" noChangeAspect="1"/>
             </wp:cNvGraphicFramePr>
@@ -168,13 +220,13 @@
               <a:graphicData uri="http://schemas.openxmlformats.org/drawingml/2006/picture">
                 <pic:pic xmlns:pic="http://schemas.openxmlformats.org/drawingml/2006/picture">
                   <pic:nvPicPr>
-                    <pic:cNvPr id="4" name="Imagem 4" descr="Diagrama&#10;&#10;Descrição gerada automaticamente"/>
+                    <pic:cNvPr id="1" name="Imagem 1" descr="Diagrama&#10;&#10;Descrição gerada automaticamente"/>
                     <pic:cNvPicPr>
                       <a:picLocks noChangeAspect="1" noChangeArrowheads="1"/>
                     </pic:cNvPicPr>
                   </pic:nvPicPr>
                   <pic:blipFill>
-                    <a:blip r:embed="rId4">
+                    <a:blip r:embed="rId5">
                       <a:extLst>
                         <a:ext uri="{28A0092B-C50C-407E-A947-70E740481C1C}">
                           <a14:useLocalDpi xmlns:a14="http://schemas.microsoft.com/office/drawing/2010/main" val="0"/>
@@ -265,26 +317,6 @@
           <w:szCs w:val="56"/>
         </w:rPr>
       </w:pPr>
-    </w:p>
-    <w:p>
-      <w:pPr>
-        <w:jc w:val="both"/>
-        <w:rPr>
-          <w:rFonts w:ascii="Arial" w:hAnsi="Arial" w:cs="Arial"/>
-          <w:sz w:val="56"/>
-          <w:szCs w:val="56"/>
-        </w:rPr>
-      </w:pPr>
-    </w:p>
-    <w:p>
-      <w:pPr>
-        <w:jc w:val="both"/>
-        <w:rPr>
-          <w:rFonts w:ascii="Arial" w:hAnsi="Arial" w:cs="Arial"/>
-          <w:sz w:val="56"/>
-          <w:szCs w:val="56"/>
-        </w:rPr>
-      </w:pPr>
       <w:r>
         <w:rPr>
           <w:rFonts w:ascii="Arial" w:hAnsi="Arial" w:cs="Arial"/>
@@ -309,73 +341,20 @@
           <w:sz w:val="44"/>
           <w:szCs w:val="44"/>
         </w:rPr>
-        <w:t xml:space="preserve">O modelo </w:t>
-      </w:r>
-      <w:r>
-        <w:rPr>
-          <w:rFonts w:ascii="Arial" w:hAnsi="Arial" w:cs="Arial"/>
-          <w:sz w:val="44"/>
-          <w:szCs w:val="44"/>
-        </w:rPr>
-        <w:t>logico</w:t>
-      </w:r>
-      <w:r>
-        <w:rPr>
-          <w:rFonts w:ascii="Arial" w:hAnsi="Arial" w:cs="Arial"/>
-          <w:sz w:val="44"/>
-          <w:szCs w:val="44"/>
-        </w:rPr>
-        <w:t xml:space="preserve"> demonstra </w:t>
-      </w:r>
-      <w:r>
-        <w:rPr>
-          <w:rFonts w:ascii="Arial" w:hAnsi="Arial" w:cs="Arial"/>
-          <w:sz w:val="44"/>
-          <w:szCs w:val="44"/>
-        </w:rPr>
-        <w:t xml:space="preserve">de forma mais pratica a estrutura do </w:t>
-      </w:r>
-      <w:r>
-        <w:rPr>
-          <w:rFonts w:ascii="Arial" w:hAnsi="Arial" w:cs="Arial"/>
-          <w:sz w:val="44"/>
-          <w:szCs w:val="44"/>
-        </w:rPr>
-        <w:t xml:space="preserve">banco de dados do RPG, sendo </w:t>
-      </w:r>
-      <w:r>
-        <w:rPr>
-          <w:rFonts w:ascii="Arial" w:hAnsi="Arial" w:cs="Arial"/>
-          <w:sz w:val="44"/>
-          <w:szCs w:val="44"/>
-        </w:rPr>
-        <w:t>correlacionada com outras tabelas</w:t>
-      </w:r>
-      <w:r>
-        <w:rPr>
-          <w:rFonts w:ascii="Arial" w:hAnsi="Arial" w:cs="Arial"/>
-          <w:sz w:val="44"/>
-          <w:szCs w:val="44"/>
-        </w:rPr>
+        <w:t>O modelo logico demonstra de forma mais pratica a estrutura do banco de dados do RPG, sendo correlacionada com outras tabelas e algumas independentes.</w:t>
+      </w:r>
+      <w:r>
         <w:t xml:space="preserve"> </w:t>
       </w:r>
       <w:r>
         <w:rPr>
-          <w:rFonts w:ascii="Arial" w:hAnsi="Arial" w:cs="Arial"/>
-          <w:sz w:val="44"/>
-          <w:szCs w:val="44"/>
-        </w:rPr>
-        <w:t>e algumas independentes.</w:t>
-      </w:r>
-      <w:r>
-        <w:rPr>
           <w:noProof/>
         </w:rPr>
         <w:drawing>
-          <wp:inline distT="0" distB="0" distL="0" distR="0" wp14:anchorId="2913BB64" wp14:editId="274E3640">
-            <wp:extent cx="5400040" cy="2403475"/>
-            <wp:effectExtent l="0" t="0" r="0" b="0"/>
-            <wp:docPr id="5" name="Imagem 5" descr="Diagrama&#10;&#10;Descrição gerada automaticamente"/>
+          <wp:inline distT="0" distB="0" distL="0" distR="0" wp14:anchorId="3C2C66AF" wp14:editId="71E57BD3">
+            <wp:extent cx="5400040" cy="2109470"/>
+            <wp:effectExtent l="0" t="0" r="0" b="5080"/>
+            <wp:docPr id="2" name="Imagem 2" descr="Diagrama&#10;&#10;Descrição gerada automaticamente"/>
             <wp:cNvGraphicFramePr>
               <a:graphicFrameLocks xmlns:a="http://schemas.openxmlformats.org/drawingml/2006/main" noChangeAspect="1"/>
             </wp:cNvGraphicFramePr>
@@ -383,13 +362,13 @@
               <a:graphicData uri="http://schemas.openxmlformats.org/drawingml/2006/picture">
                 <pic:pic xmlns:pic="http://schemas.openxmlformats.org/drawingml/2006/picture">
                   <pic:nvPicPr>
-                    <pic:cNvPr id="5" name="Imagem 5" descr="Diagrama&#10;&#10;Descrição gerada automaticamente"/>
+                    <pic:cNvPr id="2" name="Imagem 2" descr="Diagrama&#10;&#10;Descrição gerada automaticamente"/>
                     <pic:cNvPicPr>
                       <a:picLocks noChangeAspect="1" noChangeArrowheads="1"/>
                     </pic:cNvPicPr>
                   </pic:nvPicPr>
                   <pic:blipFill>
-                    <a:blip r:embed="rId5">
+                    <a:blip r:embed="rId6">
                       <a:extLst>
                         <a:ext uri="{28A0092B-C50C-407E-A947-70E740481C1C}">
                           <a14:useLocalDpi xmlns:a14="http://schemas.microsoft.com/office/drawing/2010/main" val="0"/>
@@ -404,7 +383,7 @@
                   <pic:spPr bwMode="auto">
                     <a:xfrm>
                       <a:off x="0" y="0"/>
-                      <a:ext cx="5400040" cy="2403475"/>
+                      <a:ext cx="5400040" cy="2109470"/>
                     </a:xfrm>
                     <a:prstGeom prst="rect">
                       <a:avLst/>
@@ -516,15 +495,7 @@
           <w:sz w:val="56"/>
           <w:szCs w:val="56"/>
         </w:rPr>
-        <w:t xml:space="preserve">Modelo </w:t>
-      </w:r>
-      <w:r>
-        <w:rPr>
-          <w:rFonts w:ascii="Arial" w:hAnsi="Arial" w:cs="Arial"/>
-          <w:sz w:val="56"/>
-          <w:szCs w:val="56"/>
-        </w:rPr>
-        <w:t>Físico</w:t>
+        <w:t>Modelo Físico</w:t>
       </w:r>
     </w:p>
     <w:p>
@@ -569,7 +540,7 @@
                     <pic:cNvPicPr/>
                   </pic:nvPicPr>
                   <pic:blipFill>
-                    <a:blip r:embed="rId6"/>
+                    <a:blip r:embed="rId7"/>
                     <a:stretch>
                       <a:fillRect/>
                     </a:stretch>
@@ -1026,6 +997,41 @@
     <w:semiHidden/>
     <w:unhideWhenUsed/>
   </w:style>
+  <w:style w:type="character" w:styleId="Hyperlink">
+    <w:name w:val="Hyperlink"/>
+    <w:basedOn w:val="Fontepargpadro"/>
+    <w:uiPriority w:val="99"/>
+    <w:unhideWhenUsed/>
+    <w:rsid w:val="00A320F0"/>
+    <w:rPr>
+      <w:color w:val="0563C1" w:themeColor="hyperlink"/>
+      <w:u w:val="single"/>
+    </w:rPr>
+  </w:style>
+  <w:style w:type="character" w:styleId="MenoPendente">
+    <w:name w:val="Unresolved Mention"/>
+    <w:basedOn w:val="Fontepargpadro"/>
+    <w:uiPriority w:val="99"/>
+    <w:semiHidden/>
+    <w:unhideWhenUsed/>
+    <w:rsid w:val="00A320F0"/>
+    <w:rPr>
+      <w:color w:val="605E5C"/>
+      <w:shd w:val="clear" w:color="auto" w:fill="E1DFDD"/>
+    </w:rPr>
+  </w:style>
+  <w:style w:type="character" w:styleId="HiperlinkVisitado">
+    <w:name w:val="FollowedHyperlink"/>
+    <w:basedOn w:val="Fontepargpadro"/>
+    <w:uiPriority w:val="99"/>
+    <w:semiHidden/>
+    <w:unhideWhenUsed/>
+    <w:rsid w:val="00A320F0"/>
+    <w:rPr>
+      <w:color w:val="954F72" w:themeColor="followedHyperlink"/>
+      <w:u w:val="single"/>
+    </w:rPr>
+  </w:style>
 </w:styles>
 </file>
 

</xml_diff>